<commit_message>
cap nhat so do lop he thong
</commit_message>
<xml_diff>
--- a/Chinh sua DD/[DD] [1412529]QuanLyHuyDatPhong .docx
+++ b/Chinh sua DD/[DD] [1412529]QuanLyHuyDatPhong .docx
@@ -1568,7 +1568,7 @@
         <w:ind w:left="1440"/>
       </w:pPr>
       <w:r>
-        <w:object w:dxaOrig="15465" w:dyaOrig="13740">
+        <w:object w:dxaOrig="21166" w:dyaOrig="15571">
           <v:shapetype id="_x0000_t75" coordsize="21600,21600" o:spt="75" o:preferrelative="t" path="m@4@5l@4@11@9@11@9@5xe" filled="f" stroked="f">
             <v:stroke joinstyle="miter"/>
             <v:formulas>
@@ -1588,12 +1588,22 @@
             <v:path o:extrusionok="f" gradientshapeok="t" o:connecttype="rect"/>
             <o:lock v:ext="edit" aspectratio="t"/>
           </v:shapetype>
-          <v:shape id="_x0000_i1025" type="#_x0000_t75" style="width:468pt;height:415.5pt" o:ole="">
+          <v:shape id="_x0000_i1033" type="#_x0000_t75" style="width:468pt;height:344.25pt" o:ole="">
             <v:imagedata r:id="rId7" o:title=""/>
           </v:shape>
-          <o:OLEObject Type="Embed" ProgID="Visio.Drawing.15" ShapeID="_x0000_i1025" DrawAspect="Content" ObjectID="_1573405460" r:id="rId8"/>
+          <o:OLEObject Type="Embed" ProgID="Visio.Drawing.15" ShapeID="_x0000_i1033" DrawAspect="Content" ObjectID="_1573448379" r:id="rId8"/>
         </w:object>
       </w:r>
+    </w:p>
+    <w:p>
+      <w:pPr>
+        <w:pStyle w:val="TuNormal"/>
+        <w:numPr>
+          <w:ilvl w:val="0"/>
+          <w:numId w:val="0"/>
+        </w:numPr>
+        <w:ind w:left="1440"/>
+      </w:pPr>
     </w:p>
     <w:p>
       <w:pPr>
@@ -1746,6 +1756,8 @@
       <w:r>
         <w:t>FD-01]</w:t>
       </w:r>
+      <w:bookmarkStart w:id="0" w:name="_GoBack"/>
+      <w:bookmarkEnd w:id="0"/>
     </w:p>
     <w:p>
       <w:pPr>
@@ -1817,7 +1829,7 @@
           <v:shape id="_x0000_i1026" type="#_x0000_t75" style="width:240pt;height:579pt" o:ole="">
             <v:imagedata r:id="rId9" o:title=""/>
           </v:shape>
-          <o:OLEObject Type="Embed" ProgID="Visio.Drawing.15" ShapeID="_x0000_i1026" DrawAspect="Content" ObjectID="_1573405461" r:id="rId10"/>
+          <o:OLEObject Type="Embed" ProgID="Visio.Drawing.15" ShapeID="_x0000_i1026" DrawAspect="Content" ObjectID="_1573448380" r:id="rId10"/>
         </w:object>
       </w:r>
     </w:p>
@@ -2046,7 +2058,7 @@
           <v:shape id="_x0000_i1027" type="#_x0000_t75" style="width:468pt;height:241.5pt" o:ole="">
             <v:imagedata r:id="rId11" o:title=""/>
           </v:shape>
-          <o:OLEObject Type="Embed" ProgID="Visio.Drawing.15" ShapeID="_x0000_i1027" DrawAspect="Content" ObjectID="_1573405462" r:id="rId12"/>
+          <o:OLEObject Type="Embed" ProgID="Visio.Drawing.15" ShapeID="_x0000_i1027" DrawAspect="Content" ObjectID="_1573448381" r:id="rId12"/>
         </w:object>
       </w:r>
     </w:p>
@@ -4712,7 +4724,7 @@
                 <w:numId w:val="0"/>
               </w:numPr>
             </w:pPr>
-            <w:bookmarkStart w:id="0" w:name="_Hlk498793994"/>
+            <w:bookmarkStart w:id="1" w:name="_Hlk498793994"/>
             <w:proofErr w:type="spellStart"/>
             <w:r>
               <w:t>Tham</w:t>
@@ -5268,7 +5280,7 @@
         </w:tc>
       </w:tr>
     </w:tbl>
-    <w:bookmarkEnd w:id="0"/>
+    <w:bookmarkEnd w:id="1"/>
     <w:p>
       <w:pPr>
         <w:pStyle w:val="SubTitle1"/>
@@ -6371,10 +6383,10 @@
             </w:pPr>
             <w:r>
               <w:object w:dxaOrig="11550" w:dyaOrig="13980">
-                <v:shape id="_x0000_i1037" type="#_x0000_t75" style="width:353.25pt;height:427.5pt" o:ole="">
+                <v:shape id="_x0000_i1028" type="#_x0000_t75" style="width:353.25pt;height:427.5pt" o:ole="">
                   <v:imagedata r:id="rId18" o:title=""/>
                 </v:shape>
-                <o:OLEObject Type="Embed" ProgID="Visio.Drawing.15" ShapeID="_x0000_i1037" DrawAspect="Content" ObjectID="_1573405463" r:id="rId19"/>
+                <o:OLEObject Type="Embed" ProgID="Visio.Drawing.15" ShapeID="_x0000_i1028" DrawAspect="Content" ObjectID="_1573448382" r:id="rId19"/>
               </w:object>
             </w:r>
           </w:p>
@@ -6445,7 +6457,7 @@
             <w:pPr>
               <w:pStyle w:val="MyTable"/>
             </w:pPr>
-            <w:bookmarkStart w:id="1" w:name="_Hlk498977361"/>
+            <w:bookmarkStart w:id="2" w:name="_Hlk498977361"/>
             <w:proofErr w:type="spellStart"/>
             <w:r>
               <w:t>Mã</w:t>
@@ -6824,16 +6836,16 @@
             </w:pPr>
             <w:r>
               <w:object w:dxaOrig="11550" w:dyaOrig="13980">
-                <v:shape id="_x0000_i1035" type="#_x0000_t75" style="width:353.25pt;height:427.5pt" o:ole="">
+                <v:shape id="_x0000_i1029" type="#_x0000_t75" style="width:353.25pt;height:427.5pt" o:ole="">
                   <v:imagedata r:id="rId20" o:title=""/>
                 </v:shape>
-                <o:OLEObject Type="Embed" ProgID="Visio.Drawing.15" ShapeID="_x0000_i1035" DrawAspect="Content" ObjectID="_1573405464" r:id="rId21"/>
+                <o:OLEObject Type="Embed" ProgID="Visio.Drawing.15" ShapeID="_x0000_i1029" DrawAspect="Content" ObjectID="_1573448383" r:id="rId21"/>
               </w:object>
             </w:r>
           </w:p>
         </w:tc>
       </w:tr>
-      <w:bookmarkEnd w:id="1"/>
+      <w:bookmarkEnd w:id="2"/>
     </w:tbl>
     <w:p>
       <w:pPr>
@@ -7321,10 +7333,10 @@
             </w:pPr>
             <w:r>
               <w:object w:dxaOrig="12135" w:dyaOrig="13980">
-                <v:shape id="_x0000_i1039" type="#_x0000_t75" style="width:353.25pt;height:406.5pt" o:ole="">
+                <v:shape id="_x0000_i1030" type="#_x0000_t75" style="width:353.25pt;height:406.5pt" o:ole="">
                   <v:imagedata r:id="rId22" o:title=""/>
                 </v:shape>
-                <o:OLEObject Type="Embed" ProgID="Visio.Drawing.15" ShapeID="_x0000_i1039" DrawAspect="Content" ObjectID="_1573405465" r:id="rId23"/>
+                <o:OLEObject Type="Embed" ProgID="Visio.Drawing.15" ShapeID="_x0000_i1030" DrawAspect="Content" ObjectID="_1573448384" r:id="rId23"/>
               </w:object>
             </w:r>
           </w:p>
@@ -7394,7 +7406,7 @@
             <w:pPr>
               <w:pStyle w:val="MyTable"/>
             </w:pPr>
-            <w:bookmarkStart w:id="2" w:name="_Hlk498980040"/>
+            <w:bookmarkStart w:id="3" w:name="_Hlk498980040"/>
             <w:proofErr w:type="spellStart"/>
             <w:r>
               <w:t>Mã</w:t>
@@ -7787,16 +7799,16 @@
             </w:pPr>
             <w:r>
               <w:object w:dxaOrig="9300" w:dyaOrig="13350">
-                <v:shape id="_x0000_i1041" type="#_x0000_t75" style="width:353.25pt;height:507pt" o:ole="">
+                <v:shape id="_x0000_i1031" type="#_x0000_t75" style="width:353.25pt;height:507pt" o:ole="">
                   <v:imagedata r:id="rId24" o:title=""/>
                 </v:shape>
-                <o:OLEObject Type="Embed" ProgID="Visio.Drawing.15" ShapeID="_x0000_i1041" DrawAspect="Content" ObjectID="_1573405466" r:id="rId25"/>
+                <o:OLEObject Type="Embed" ProgID="Visio.Drawing.15" ShapeID="_x0000_i1031" DrawAspect="Content" ObjectID="_1573448385" r:id="rId25"/>
               </w:object>
             </w:r>
           </w:p>
         </w:tc>
       </w:tr>
-      <w:bookmarkEnd w:id="2"/>
+      <w:bookmarkEnd w:id="3"/>
     </w:tbl>
     <w:p>
       <w:pPr>
@@ -8219,16 +8231,14 @@
             </w:pPr>
             <w:r>
               <w:object w:dxaOrig="9390" w:dyaOrig="14070">
-                <v:shape id="_x0000_i1043" type="#_x0000_t75" style="width:353.25pt;height:529.5pt" o:ole="">
+                <v:shape id="_x0000_i1032" type="#_x0000_t75" style="width:353.25pt;height:529.5pt" o:ole="">
                   <v:imagedata r:id="rId26" o:title=""/>
                 </v:shape>
-                <o:OLEObject Type="Embed" ProgID="Visio.Drawing.15" ShapeID="_x0000_i1043" DrawAspect="Content" ObjectID="_1573405467" r:id="rId27"/>
+                <o:OLEObject Type="Embed" ProgID="Visio.Drawing.15" ShapeID="_x0000_i1032" DrawAspect="Content" ObjectID="_1573448386" r:id="rId27"/>
               </w:object>
             </w:r>
           </w:p>
         </w:tc>
-        <w:bookmarkStart w:id="3" w:name="_GoBack"/>
-        <w:bookmarkEnd w:id="3"/>
       </w:tr>
     </w:tbl>
     <w:p>
@@ -12435,7 +12445,7 @@
 </file>
 
 <file path=customXml/itemProps2.xml><?xml version="1.0" encoding="utf-8"?>
-<ds:datastoreItem xmlns:ds="http://schemas.openxmlformats.org/officeDocument/2006/customXml" ds:itemID="{7098185E-9EA1-4D92-A58B-A5A293062D06}">
+<ds:datastoreItem xmlns:ds="http://schemas.openxmlformats.org/officeDocument/2006/customXml" ds:itemID="{FA24E948-6EDA-4CC3-947E-3FE74EFA3EAD}">
   <ds:schemaRefs>
     <ds:schemaRef ds:uri="http://schemas.openxmlformats.org/officeDocument/2006/bibliography"/>
   </ds:schemaRefs>

</xml_diff>